<commit_message>
correção wireframes e figma
</commit_message>
<xml_diff>
--- a/Wires, figma e outros/wireframe/Links Wirecc.docx
+++ b/Wires, figma e outros/wireframe/Links Wirecc.docx
@@ -21,6 +21,78 @@
           <w:lang w:val="en-US"/>
         </w:rPr>
       </w:pPr>
+      <w:r>
+        <w:rPr>
+          <w:lang w:val="en-US"/>
+        </w:rPr>
+        <w:t xml:space="preserve">Error cell: </w:t>
+      </w:r>
+      <w:hyperlink r:id="rId4" w:history="1">
+        <w:r>
+          <w:rPr>
+            <w:rStyle w:val="Hyperlink"/>
+            <w:lang w:val="en-US"/>
+          </w:rPr>
+          <w:t>Wireframe.cc – the go-to free, online wireframing tool.</w:t>
+        </w:r>
+      </w:hyperlink>
+    </w:p>
+    <w:p>
+      <w:pPr>
+        <w:rPr>
+          <w:lang w:val="en-US"/>
+        </w:rPr>
+      </w:pPr>
+      <w:r>
+        <w:rPr>
+          <w:lang w:val="en-US"/>
+        </w:rPr>
+        <w:t>Error tablet:</w:t>
+      </w:r>
+      <w:r>
+        <w:rPr>
+          <w:lang w:val="en-US"/>
+        </w:rPr>
+        <w:t xml:space="preserve"> </w:t>
+      </w:r>
+      <w:hyperlink r:id="rId5" w:history="1">
+        <w:r>
+          <w:rPr>
+            <w:rStyle w:val="Hyperlink"/>
+            <w:lang w:val="en-US"/>
+          </w:rPr>
+          <w:t>Wireframe.cc – the go-to free, online wireframing tool.</w:t>
+        </w:r>
+      </w:hyperlink>
+    </w:p>
+    <w:p>
+      <w:pPr>
+        <w:rPr>
+          <w:lang w:val="en-US"/>
+        </w:rPr>
+      </w:pPr>
+      <w:r>
+        <w:rPr>
+          <w:lang w:val="en-US"/>
+        </w:rPr>
+        <w:t xml:space="preserve">Error:  </w:t>
+      </w:r>
+      <w:hyperlink r:id="rId6" w:history="1">
+        <w:r>
+          <w:rPr>
+            <w:rStyle w:val="Hyperlink"/>
+            <w:lang w:val="en-US"/>
+          </w:rPr>
+          <w:t>Wireframe.cc – the go-to free, online wireframing tool.</w:t>
+        </w:r>
+      </w:hyperlink>
+    </w:p>
+    <w:p>
+      <w:pPr>
+        <w:rPr>
+          <w:lang w:val="en-US"/>
+        </w:rPr>
+      </w:pPr>
       <w:proofErr w:type="spellStart"/>
       <w:r>
         <w:rPr>
@@ -35,62 +107,289 @@
         </w:rPr>
         <w:t xml:space="preserve"> cellular: </w:t>
       </w:r>
-      <w:r>
-        <w:fldChar w:fldCharType="begin"/>
-      </w:r>
-      <w:r>
-        <w:rPr>
-          <w:lang w:val="en-US"/>
-        </w:rPr>
-        <w:instrText xml:space="preserve"> HYPERLINK "https://wireframe.cc/XTtrUv" </w:instrText>
-      </w:r>
-      <w:r>
-        <w:fldChar w:fldCharType="separate"/>
-      </w:r>
-      <w:r>
+      <w:hyperlink r:id="rId7" w:history="1">
+        <w:r>
+          <w:rPr>
+            <w:rStyle w:val="Hyperlink"/>
+            <w:lang w:val="en-US"/>
+          </w:rPr>
+          <w:t>Wireframe.cc – the go-to free, online wireframing tool.</w:t>
+        </w:r>
+      </w:hyperlink>
+    </w:p>
+    <w:p>
+      <w:pPr>
+        <w:rPr>
+          <w:lang w:val="en-US"/>
+        </w:rPr>
+      </w:pPr>
+      <w:proofErr w:type="spellStart"/>
+      <w:r>
+        <w:rPr>
+          <w:lang w:val="en-US"/>
+        </w:rPr>
+        <w:t>Assistindo</w:t>
+      </w:r>
+      <w:proofErr w:type="spellEnd"/>
+      <w:r>
+        <w:rPr>
+          <w:lang w:val="en-US"/>
+        </w:rPr>
+        <w:t xml:space="preserve"> tablet: </w:t>
+      </w:r>
+      <w:hyperlink r:id="rId8" w:history="1">
+        <w:r>
+          <w:rPr>
+            <w:rStyle w:val="Hyperlink"/>
+            <w:lang w:val="en-US"/>
+          </w:rPr>
+          <w:t>Wireframe.cc – the go-to free, online wireframing tool.</w:t>
+        </w:r>
+      </w:hyperlink>
+    </w:p>
+    <w:p>
+      <w:pPr>
+        <w:rPr>
+          <w:lang w:val="en-US"/>
+        </w:rPr>
+      </w:pPr>
+      <w:proofErr w:type="spellStart"/>
+      <w:r>
+        <w:rPr>
+          <w:lang w:val="en-US"/>
+        </w:rPr>
+        <w:t>Assistindo</w:t>
+      </w:r>
+      <w:proofErr w:type="spellEnd"/>
+      <w:r>
+        <w:rPr>
+          <w:lang w:val="en-US"/>
+        </w:rPr>
+        <w:t xml:space="preserve"> web: </w:t>
+      </w:r>
+      <w:hyperlink r:id="rId9" w:history="1">
+        <w:r>
+          <w:rPr>
+            <w:rStyle w:val="Hyperlink"/>
+            <w:lang w:val="en-US"/>
+          </w:rPr>
+          <w:t>Wireframe.cc – the go-to free, online wireframing tool.</w:t>
+        </w:r>
+      </w:hyperlink>
+    </w:p>
+    <w:p>
+      <w:pPr>
+        <w:rPr>
+          <w:lang w:val="en-US"/>
+        </w:rPr>
+      </w:pPr>
+      <w:proofErr w:type="spellStart"/>
+      <w:r>
+        <w:rPr>
+          <w:lang w:val="en-US"/>
+        </w:rPr>
+        <w:t>Minha-lista</w:t>
+      </w:r>
+      <w:proofErr w:type="spellEnd"/>
+      <w:r>
+        <w:rPr>
+          <w:lang w:val="en-US"/>
+        </w:rPr>
+        <w:t xml:space="preserve"> mobile:</w:t>
+      </w:r>
+      <w:r>
+        <w:rPr>
+          <w:lang w:val="en-US"/>
+        </w:rPr>
+        <w:t xml:space="preserve"> </w:t>
+      </w:r>
+      <w:hyperlink r:id="rId10" w:history="1">
+        <w:r>
+          <w:rPr>
+            <w:rStyle w:val="Hyperlink"/>
+            <w:lang w:val="en-US"/>
+          </w:rPr>
+          <w:t>Wireframe.cc – the go-to free, online wireframing tool.</w:t>
+        </w:r>
+      </w:hyperlink>
+    </w:p>
+    <w:p>
+      <w:pPr>
+        <w:rPr>
+          <w:lang w:val="en-US"/>
+        </w:rPr>
+      </w:pPr>
+      <w:proofErr w:type="spellStart"/>
+      <w:r>
+        <w:rPr>
+          <w:lang w:val="en-US"/>
+        </w:rPr>
+        <w:t>Minha</w:t>
+      </w:r>
+      <w:proofErr w:type="spellEnd"/>
+      <w:r>
+        <w:rPr>
+          <w:lang w:val="en-US"/>
+        </w:rPr>
+        <w:t xml:space="preserve"> Lista Tablet: </w:t>
+      </w:r>
+      <w:hyperlink r:id="rId11" w:history="1">
+        <w:r>
+          <w:rPr>
+            <w:rStyle w:val="Hyperlink"/>
+            <w:lang w:val="en-US"/>
+          </w:rPr>
+          <w:t>Wireframe.cc – the go-to free, online wireframing tool.</w:t>
+        </w:r>
+      </w:hyperlink>
+    </w:p>
+    <w:p>
+      <w:pPr>
+        <w:rPr>
+          <w:lang w:val="en-US"/>
+        </w:rPr>
+      </w:pPr>
+      <w:proofErr w:type="spellStart"/>
+      <w:r>
+        <w:rPr>
+          <w:lang w:val="en-US"/>
+        </w:rPr>
+        <w:t>Minha-lista</w:t>
+      </w:r>
+      <w:proofErr w:type="spellEnd"/>
+      <w:r>
+        <w:rPr>
+          <w:lang w:val="en-US"/>
+        </w:rPr>
+        <w:t xml:space="preserve"> web</w:t>
+      </w:r>
+      <w:r>
+        <w:rPr>
+          <w:lang w:val="en-US"/>
+        </w:rPr>
+        <w:t xml:space="preserve">:  </w:t>
+      </w:r>
+      <w:hyperlink r:id="rId12" w:history="1">
+        <w:r>
+          <w:rPr>
+            <w:rStyle w:val="Hyperlink"/>
+            <w:lang w:val="en-US"/>
+          </w:rPr>
+          <w:t>Wireframe.cc – the go-to free, online wireframing tool.</w:t>
+        </w:r>
+      </w:hyperlink>
+    </w:p>
+    <w:p>
+      <w:pPr>
+        <w:rPr>
+          <w:lang w:val="en-US"/>
+        </w:rPr>
+      </w:pPr>
+      <w:r>
+        <w:rPr>
+          <w:lang w:val="en-US"/>
+        </w:rPr>
+        <w:t xml:space="preserve">HOME: </w:t>
+      </w:r>
+      <w:hyperlink r:id="rId13" w:history="1">
+        <w:r>
+          <w:rPr>
+            <w:rStyle w:val="Hyperlink"/>
+            <w:lang w:val="en-US"/>
+          </w:rPr>
+          <w:t>Wireframe.cc – the go-to free, online wireframing tool.</w:t>
+        </w:r>
+      </w:hyperlink>
+    </w:p>
+    <w:p>
+      <w:pPr>
+        <w:rPr>
+          <w:lang w:val="en-US"/>
+        </w:rPr>
+      </w:pPr>
+      <w:r>
+        <w:rPr>
+          <w:lang w:val="en-US"/>
+        </w:rPr>
+        <w:t>Te</w:t>
+      </w:r>
+      <w:r>
+        <w:rPr>
+          <w:lang w:val="en-US"/>
+        </w:rPr>
+        <w:t xml:space="preserve">la de </w:t>
+      </w:r>
+      <w:proofErr w:type="spellStart"/>
+      <w:r>
+        <w:rPr>
+          <w:lang w:val="en-US"/>
+        </w:rPr>
+        <w:t>cadastro</w:t>
+      </w:r>
+      <w:proofErr w:type="spellEnd"/>
+      <w:r>
+        <w:rPr>
+          <w:lang w:val="en-US"/>
+        </w:rPr>
+        <w:t xml:space="preserve">: </w:t>
+      </w:r>
+      <w:hyperlink r:id="rId14" w:history="1">
+        <w:r>
+          <w:rPr>
+            <w:rStyle w:val="Hyperlink"/>
+            <w:lang w:val="en-US"/>
+          </w:rPr>
+          <w:t>Wireframe.cc – the go-to free, online wireframing tool.</w:t>
+        </w:r>
+      </w:hyperlink>
+      <w:r>
+        <w:rPr>
+          <w:lang w:val="en-US"/>
+        </w:rPr>
+        <w:t xml:space="preserve"> </w:t>
+      </w:r>
+    </w:p>
+    <w:p>
+      <w:pPr>
         <w:rPr>
           <w:rStyle w:val="Hyperlink"/>
           <w:lang w:val="en-US"/>
         </w:rPr>
-        <w:t>Wireframe.cc – the go-to free, online wireframing tool.</w:t>
-      </w:r>
-      <w:r>
-        <w:fldChar w:fldCharType="end"/>
-      </w:r>
-    </w:p>
-    <w:p>
-      <w:pPr>
-        <w:rPr>
-          <w:lang w:val="en-US"/>
-        </w:rPr>
-      </w:pPr>
+      </w:pPr>
+      <w:r>
+        <w:rPr>
+          <w:lang w:val="en-US"/>
+        </w:rPr>
+        <w:t xml:space="preserve">Tela de </w:t>
+      </w:r>
       <w:proofErr w:type="spellStart"/>
       <w:r>
         <w:rPr>
           <w:lang w:val="en-US"/>
         </w:rPr>
-        <w:t>Assistindo</w:t>
+        <w:t>edição</w:t>
       </w:r>
       <w:proofErr w:type="spellEnd"/>
       <w:r>
         <w:rPr>
           <w:lang w:val="en-US"/>
         </w:rPr>
-        <w:t xml:space="preserve"> tablet: </w:t>
-      </w:r>
-      <w:hyperlink r:id="rId4" w:history="1">
-        <w:r>
-          <w:rPr>
-            <w:rStyle w:val="Hyperlink"/>
-            <w:lang w:val="en-US"/>
-          </w:rPr>
-          <w:t>Wireframe.cc – the go-to free, online wireframing tool.</w:t>
-        </w:r>
-      </w:hyperlink>
-    </w:p>
-    <w:p>
-      <w:pPr>
-        <w:rPr>
+        <w:t xml:space="preserve"> :  </w:t>
+      </w:r>
+      <w:hyperlink r:id="rId15" w:history="1">
+        <w:r>
+          <w:rPr>
+            <w:rStyle w:val="Hyperlink"/>
+            <w:lang w:val="en-US"/>
+          </w:rPr>
+          <w:t>Wireframe.cc – the go-to free, online wireframing tool.</w:t>
+        </w:r>
+      </w:hyperlink>
+    </w:p>
+    <w:p>
+      <w:pPr>
+        <w:rPr>
+          <w:rStyle w:val="Hyperlink"/>
           <w:lang w:val="en-US"/>
         </w:rPr>
       </w:pPr>
@@ -99,224 +398,36 @@
         <w:rPr>
           <w:lang w:val="en-US"/>
         </w:rPr>
-        <w:t>Assistindo</w:t>
+        <w:t>tela</w:t>
       </w:r>
       <w:proofErr w:type="spellEnd"/>
       <w:r>
         <w:rPr>
           <w:lang w:val="en-US"/>
         </w:rPr>
-        <w:t xml:space="preserve"> web: </w:t>
-      </w:r>
-      <w:hyperlink r:id="rId5" w:history="1">
-        <w:r>
-          <w:rPr>
-            <w:rStyle w:val="Hyperlink"/>
-            <w:lang w:val="en-US"/>
-          </w:rPr>
-          <w:t>Wireframe.cc – the go-to free, online wireframing tool.</w:t>
-        </w:r>
-      </w:hyperlink>
-    </w:p>
-    <w:p>
-      <w:pPr>
-        <w:rPr>
-          <w:lang w:val="en-US"/>
-        </w:rPr>
-      </w:pPr>
-      <w:proofErr w:type="spellStart"/>
-      <w:r>
-        <w:rPr>
-          <w:lang w:val="en-US"/>
-        </w:rPr>
-        <w:t>Minha-lista</w:t>
-      </w:r>
-      <w:proofErr w:type="spellEnd"/>
-      <w:r>
-        <w:rPr>
-          <w:lang w:val="en-US"/>
-        </w:rPr>
-        <w:t xml:space="preserve"> mobile:</w:t>
-      </w:r>
-      <w:r>
-        <w:rPr>
-          <w:lang w:val="en-US"/>
-        </w:rPr>
         <w:t xml:space="preserve"> </w:t>
       </w:r>
-      <w:hyperlink r:id="rId6" w:history="1">
-        <w:r>
-          <w:rPr>
-            <w:rStyle w:val="Hyperlink"/>
-            <w:lang w:val="en-US"/>
-          </w:rPr>
-          <w:t>Wireframe.c</w:t>
-        </w:r>
-        <w:r>
-          <w:rPr>
-            <w:rStyle w:val="Hyperlink"/>
-            <w:lang w:val="en-US"/>
-          </w:rPr>
-          <w:t>c</w:t>
-        </w:r>
-        <w:r>
-          <w:rPr>
-            <w:rStyle w:val="Hyperlink"/>
-            <w:lang w:val="en-US"/>
-          </w:rPr>
-          <w:t xml:space="preserve"> – the go-to free, online wireframing tool.</w:t>
-        </w:r>
-      </w:hyperlink>
-    </w:p>
-    <w:p>
-      <w:pPr>
-        <w:rPr>
-          <w:lang w:val="en-US"/>
-        </w:rPr>
-      </w:pPr>
-      <w:proofErr w:type="spellStart"/>
-      <w:r>
-        <w:rPr>
-          <w:lang w:val="en-US"/>
-        </w:rPr>
-        <w:t>Minha</w:t>
-      </w:r>
-      <w:proofErr w:type="spellEnd"/>
-      <w:r>
-        <w:rPr>
-          <w:lang w:val="en-US"/>
-        </w:rPr>
-        <w:t xml:space="preserve"> Lista Tablet: </w:t>
-      </w:r>
-      <w:hyperlink r:id="rId7" w:history="1">
-        <w:r>
-          <w:rPr>
-            <w:rStyle w:val="Hyperlink"/>
-            <w:lang w:val="en-US"/>
-          </w:rPr>
-          <w:t>Wireframe</w:t>
-        </w:r>
-        <w:r>
-          <w:rPr>
-            <w:rStyle w:val="Hyperlink"/>
-            <w:lang w:val="en-US"/>
-          </w:rPr>
-          <w:t>.</w:t>
-        </w:r>
-        <w:r>
-          <w:rPr>
-            <w:rStyle w:val="Hyperlink"/>
-            <w:lang w:val="en-US"/>
-          </w:rPr>
-          <w:t>cc – the go-to free, online wireframing tool.</w:t>
-        </w:r>
-      </w:hyperlink>
-    </w:p>
-    <w:p>
-      <w:pPr>
-        <w:rPr>
-          <w:lang w:val="en-US"/>
-        </w:rPr>
-      </w:pPr>
-      <w:proofErr w:type="spellStart"/>
-      <w:r>
-        <w:rPr>
-          <w:lang w:val="en-US"/>
-        </w:rPr>
-        <w:t>Minha-lista</w:t>
-      </w:r>
-      <w:proofErr w:type="spellEnd"/>
-      <w:r>
-        <w:rPr>
-          <w:lang w:val="en-US"/>
-        </w:rPr>
-        <w:t xml:space="preserve"> web</w:t>
-      </w:r>
-      <w:r>
-        <w:rPr>
-          <w:lang w:val="en-US"/>
-        </w:rPr>
-        <w:t xml:space="preserve">:  </w:t>
-      </w:r>
-      <w:hyperlink r:id="rId8" w:history="1">
-        <w:r>
-          <w:rPr>
-            <w:rStyle w:val="Hyperlink"/>
-            <w:lang w:val="en-US"/>
-          </w:rPr>
-          <w:t>Wireframe.cc – the go-to free, online wireframing tool.</w:t>
-        </w:r>
-      </w:hyperlink>
-    </w:p>
-    <w:p>
-      <w:pPr>
-        <w:rPr>
-          <w:lang w:val="en-US"/>
-        </w:rPr>
-      </w:pPr>
-      <w:r>
-        <w:rPr>
-          <w:lang w:val="en-US"/>
-        </w:rPr>
-        <w:t xml:space="preserve">HOME: </w:t>
-      </w:r>
-      <w:hyperlink r:id="rId9" w:history="1">
-        <w:r>
-          <w:rPr>
-            <w:rStyle w:val="Hyperlink"/>
-            <w:lang w:val="en-US"/>
-          </w:rPr>
-          <w:t>Wireframe.cc – the go-to free, online wireframing tool.</w:t>
-        </w:r>
-      </w:hyperlink>
-    </w:p>
-    <w:p>
-      <w:pPr>
-        <w:rPr>
-          <w:lang w:val="en-US"/>
-        </w:rPr>
-      </w:pPr>
-      <w:r>
-        <w:rPr>
-          <w:lang w:val="en-US"/>
-        </w:rPr>
-        <w:t>Te</w:t>
-      </w:r>
-      <w:r>
-        <w:rPr>
-          <w:lang w:val="en-US"/>
-        </w:rPr>
-        <w:t xml:space="preserve">la de </w:t>
-      </w:r>
-      <w:proofErr w:type="spellStart"/>
-      <w:r>
-        <w:rPr>
-          <w:lang w:val="en-US"/>
-        </w:rPr>
-        <w:t>cadastro</w:t>
-      </w:r>
-      <w:proofErr w:type="spellEnd"/>
-      <w:r>
-        <w:rPr>
-          <w:lang w:val="en-US"/>
-        </w:rPr>
-        <w:t xml:space="preserve">: </w:t>
-      </w:r>
-      <w:hyperlink r:id="rId10" w:history="1">
-        <w:r>
-          <w:rPr>
-            <w:rStyle w:val="Hyperlink"/>
-            <w:lang w:val="en-US"/>
-          </w:rPr>
-          <w:t>Wireframe.cc – the go-to free, online wireframing tool.</w:t>
-        </w:r>
-      </w:hyperlink>
-      <w:r>
-        <w:rPr>
-          <w:lang w:val="en-US"/>
-        </w:rPr>
-        <w:t xml:space="preserve"> </w:t>
-      </w:r>
+      <w:r>
+        <w:rPr>
+          <w:lang w:val="en-US"/>
+        </w:rPr>
+        <w:t>sober</w:t>
+      </w:r>
+      <w:r>
+        <w:rPr>
+          <w:lang w:val="en-US"/>
+        </w:rPr>
+        <w:t xml:space="preserve"> user normal: </w:t>
+      </w:r>
+      <w:hyperlink r:id="rId16" w:history="1">
+        <w:r>
+          <w:rPr>
+            <w:rStyle w:val="Hyperlink"/>
+            <w:lang w:val="en-US"/>
+          </w:rPr>
+          <w:t>Wireframe.cc – the go-to free, online wireframing tool.</w:t>
+        </w:r>
+      </w:hyperlink>
     </w:p>
     <w:p>
       <w:pPr>
@@ -325,35 +436,22 @@
           <w:lang w:val="en-US"/>
         </w:rPr>
       </w:pPr>
-      <w:r>
-        <w:rPr>
-          <w:lang w:val="en-US"/>
-        </w:rPr>
-        <w:t xml:space="preserve">Tela de </w:t>
-      </w:r>
-      <w:proofErr w:type="spellStart"/>
-      <w:r>
-        <w:rPr>
-          <w:lang w:val="en-US"/>
-        </w:rPr>
-        <w:t>edição</w:t>
-      </w:r>
-      <w:proofErr w:type="spellEnd"/>
-      <w:r>
-        <w:rPr>
-          <w:lang w:val="en-US"/>
-        </w:rPr>
-        <w:t xml:space="preserve"> :  </w:t>
-      </w:r>
-      <w:hyperlink r:id="rId11" w:history="1">
-        <w:r>
-          <w:rPr>
-            <w:rStyle w:val="Hyperlink"/>
-            <w:lang w:val="en-US"/>
-          </w:rPr>
-          <w:t>Wireframe.cc – the go-to free, online wireframing tool.</w:t>
-        </w:r>
-      </w:hyperlink>
+      <w:hyperlink r:id="rId17" w:history="1">
+        <w:r>
+          <w:rPr>
+            <w:rStyle w:val="Hyperlink"/>
+            <w:lang w:val="en-US"/>
+          </w:rPr>
+          <w:t>Wireframe.cc – the go-to free, online wireframing tool.</w:t>
+        </w:r>
+      </w:hyperlink>
+    </w:p>
+    <w:p>
+      <w:pPr>
+        <w:rPr>
+          <w:lang w:val="en-US"/>
+        </w:rPr>
+      </w:pPr>
     </w:p>
     <w:p>
       <w:pPr>
@@ -362,80 +460,13 @@
           <w:lang w:val="en-US"/>
         </w:rPr>
       </w:pPr>
-      <w:proofErr w:type="spellStart"/>
-      <w:r>
-        <w:rPr>
-          <w:lang w:val="en-US"/>
-        </w:rPr>
-        <w:t>tela</w:t>
-      </w:r>
-      <w:proofErr w:type="spellEnd"/>
-      <w:r>
-        <w:rPr>
-          <w:lang w:val="en-US"/>
-        </w:rPr>
-        <w:t xml:space="preserve"> </w:t>
-      </w:r>
-      <w:r>
-        <w:rPr>
-          <w:lang w:val="en-US"/>
-        </w:rPr>
-        <w:t>sober</w:t>
-      </w:r>
-      <w:r>
-        <w:rPr>
-          <w:lang w:val="en-US"/>
-        </w:rPr>
-        <w:t xml:space="preserve"> user normal: </w:t>
-      </w:r>
-      <w:hyperlink r:id="rId12" w:history="1">
-        <w:r>
-          <w:rPr>
-            <w:rStyle w:val="Hyperlink"/>
-            <w:lang w:val="en-US"/>
-          </w:rPr>
-          <w:t>Wireframe.cc – the go-to free, online wireframing tool.</w:t>
-        </w:r>
-      </w:hyperlink>
-    </w:p>
-    <w:p>
-      <w:pPr>
-        <w:rPr>
-          <w:rStyle w:val="Hyperlink"/>
-          <w:lang w:val="en-US"/>
-        </w:rPr>
-      </w:pPr>
-      <w:hyperlink r:id="rId13" w:history="1">
-        <w:r>
-          <w:rPr>
-            <w:rStyle w:val="Hyperlink"/>
-            <w:lang w:val="en-US"/>
-          </w:rPr>
-          <w:t>Wireframe.cc – the go-to free, online wireframing tool.</w:t>
-        </w:r>
-      </w:hyperlink>
-    </w:p>
-    <w:p>
-      <w:pPr>
-        <w:rPr>
-          <w:lang w:val="en-US"/>
-        </w:rPr>
-      </w:pPr>
-    </w:p>
-    <w:p>
-      <w:pPr>
-        <w:rPr>
-          <w:rStyle w:val="Hyperlink"/>
-          <w:lang w:val="en-US"/>
-        </w:rPr>
-      </w:pPr>
       <w:r>
         <w:rPr>
           <w:lang w:val="en-US"/>
         </w:rPr>
         <w:t xml:space="preserve">SOBRE USUARIO ADMIN:  </w:t>
       </w:r>
-      <w:hyperlink r:id="rId14" w:history="1">
+      <w:hyperlink r:id="rId18" w:history="1">
         <w:r>
           <w:rPr>
             <w:rStyle w:val="Hyperlink"/>
@@ -550,40 +581,41 @@
         </w:rPr>
         <w:t xml:space="preserve">: </w:t>
       </w:r>
-      <w:hyperlink r:id="rId15" w:history="1">
-        <w:r>
-          <w:rPr>
-            <w:rStyle w:val="Hyperlink"/>
-            <w:lang w:val="en-US"/>
-          </w:rPr>
-          <w:t>Wireframe.cc – the go-to free, online wireframing tool.</w:t>
-        </w:r>
-      </w:hyperlink>
-    </w:p>
-    <w:p>
-      <w:pPr>
-        <w:rPr>
-          <w:lang w:val="en-US"/>
-        </w:rPr>
-      </w:pPr>
-    </w:p>
-    <w:p>
-      <w:pPr>
-        <w:rPr>
-          <w:lang w:val="en-US"/>
-        </w:rPr>
-      </w:pPr>
-    </w:p>
-    <w:p>
-      <w:pPr>
-        <w:rPr>
-          <w:lang w:val="en-US"/>
-        </w:rPr>
-      </w:pPr>
-    </w:p>
-    <w:p>
-      <w:pPr>
-        <w:rPr>
+      <w:hyperlink r:id="rId19" w:history="1">
+        <w:r>
+          <w:rPr>
+            <w:rStyle w:val="Hyperlink"/>
+            <w:lang w:val="en-US"/>
+          </w:rPr>
+          <w:t>Wireframe.cc – the go-to free, online wireframing tool.</w:t>
+        </w:r>
+      </w:hyperlink>
+    </w:p>
+    <w:p>
+      <w:pPr>
+        <w:rPr>
+          <w:lang w:val="en-US"/>
+        </w:rPr>
+      </w:pPr>
+    </w:p>
+    <w:p>
+      <w:pPr>
+        <w:rPr>
+          <w:lang w:val="en-US"/>
+        </w:rPr>
+      </w:pPr>
+    </w:p>
+    <w:p>
+      <w:pPr>
+        <w:rPr>
+          <w:lang w:val="en-US"/>
+        </w:rPr>
+      </w:pPr>
+    </w:p>
+    <w:p>
+      <w:pPr>
+        <w:rPr>
+          <w:rStyle w:val="Hyperlink"/>
           <w:lang w:val="en-US"/>
         </w:rPr>
       </w:pPr>
@@ -621,7 +653,30 @@
         </w:rPr>
         <w:t xml:space="preserve">  </w:t>
       </w:r>
-      <w:hyperlink r:id="rId16" w:history="1">
+      <w:hyperlink r:id="rId20" w:history="1">
+        <w:r>
+          <w:rPr>
+            <w:rStyle w:val="Hyperlink"/>
+            <w:lang w:val="en-US"/>
+          </w:rPr>
+          <w:t>Wireframe.cc – the go-to free, online wireframing tool.</w:t>
+        </w:r>
+      </w:hyperlink>
+    </w:p>
+    <w:p>
+      <w:pPr>
+        <w:rPr>
+          <w:lang w:val="en-US"/>
+        </w:rPr>
+      </w:pPr>
+      <w:r>
+        <w:rPr>
+          <w:rStyle w:val="Hyperlink"/>
+          <w:lang w:val="en-US"/>
+        </w:rPr>
+        <w:t xml:space="preserve">Series admin </w:t>
+      </w:r>
+      <w:hyperlink r:id="rId21" w:history="1">
         <w:r>
           <w:rPr>
             <w:rStyle w:val="Hyperlink"/>

</xml_diff>